<commit_message>
Expand end-to-end test to evaluate all subagents and QA logic; relax review field assertion for flexibility
</commit_message>
<xml_diff>
--- a/agent_services/marketing_kit_audit.docx
+++ b/agent_services/marketing_kit_audit.docx
@@ -268,7 +268,7 @@
           </w:tcPr>
           <w:p>
             <w:r>
-              <w:t>The UCARI Food Intolerance Test is designed to help individuals and their pets identify the specific</w:t>
+              <w:t xml:space="preserve">The UCARI Intolerance Test Kit is designed to help individuals and their pets identify the specific </w:t>
             </w:r>
           </w:p>
         </w:tc>
@@ -368,7 +368,7 @@
           </w:tcPr>
           <w:p>
             <w:r>
-              <w:t>Using the UCARI Food Intolerance Test is simple and convenient. Follow these steps to get started: 1</w:t>
+              <w:t>1. Purchase the UCARI intolerance test kit from our website.</w:t>
             </w:r>
           </w:p>
         </w:tc>
@@ -390,7 +390,7 @@
           </w:tcPr>
           <w:p>
             <w:r>
-              <w:t>Subhead</w:t>
+              <w:t>Paragraph</w:t>
             </w:r>
           </w:p>
         </w:tc>
@@ -418,7 +418,7 @@
           </w:tcPr>
           <w:p>
             <w:r>
-              <w:t>What’s Inside</w:t>
+              <w:t>2. Follow the instructions provided in the kit to collect a sample of hair and bioresonance data.</w:t>
             </w:r>
           </w:p>
         </w:tc>
@@ -468,7 +468,307 @@
           </w:tcPr>
           <w:p>
             <w:r>
-              <w:t>Discover what's inside the UCARI intolerance test kit that can help you identify the items causing y</w:t>
+              <w:t>3. Send the sample back to our lab for analysis using the pre-paid shipping label included in the ki</w:t>
+            </w:r>
+          </w:p>
+        </w:tc>
+      </w:tr>
+      <w:tr>
+        <w:tc>
+          <w:tcPr>
+            <w:tcW w:type="dxa" w:w="1728"/>
+          </w:tcPr>
+          <w:p>
+            <w:r>
+              <w:t>7</w:t>
+            </w:r>
+          </w:p>
+        </w:tc>
+        <w:tc>
+          <w:tcPr>
+            <w:tcW w:type="dxa" w:w="1728"/>
+          </w:tcPr>
+          <w:p>
+            <w:r>
+              <w:t>Paragraph</w:t>
+            </w:r>
+          </w:p>
+        </w:tc>
+        <w:tc>
+          <w:tcPr>
+            <w:tcW w:type="dxa" w:w="1728"/>
+          </w:tcPr>
+          <w:p>
+            <w:r>
+              <w:t>ok</w:t>
+            </w:r>
+          </w:p>
+        </w:tc>
+        <w:tc>
+          <w:tcPr>
+            <w:tcW w:type="dxa" w:w="1728"/>
+          </w:tcPr>
+          <w:p>
+            <w:r/>
+          </w:p>
+        </w:tc>
+        <w:tc>
+          <w:tcPr>
+            <w:tcW w:type="dxa" w:w="1728"/>
+          </w:tcPr>
+          <w:p>
+            <w:r>
+              <w:t>4. Wait for your comprehensive results to be delivered to you via email or on your online account.</w:t>
+            </w:r>
+          </w:p>
+        </w:tc>
+      </w:tr>
+      <w:tr>
+        <w:tc>
+          <w:tcPr>
+            <w:tcW w:type="dxa" w:w="1728"/>
+          </w:tcPr>
+          <w:p>
+            <w:r>
+              <w:t>8</w:t>
+            </w:r>
+          </w:p>
+        </w:tc>
+        <w:tc>
+          <w:tcPr>
+            <w:tcW w:type="dxa" w:w="1728"/>
+          </w:tcPr>
+          <w:p>
+            <w:r>
+              <w:t>Paragraph</w:t>
+            </w:r>
+          </w:p>
+        </w:tc>
+        <w:tc>
+          <w:tcPr>
+            <w:tcW w:type="dxa" w:w="1728"/>
+          </w:tcPr>
+          <w:p>
+            <w:r>
+              <w:t>ok</w:t>
+            </w:r>
+          </w:p>
+        </w:tc>
+        <w:tc>
+          <w:tcPr>
+            <w:tcW w:type="dxa" w:w="1728"/>
+          </w:tcPr>
+          <w:p>
+            <w:r/>
+          </w:p>
+        </w:tc>
+        <w:tc>
+          <w:tcPr>
+            <w:tcW w:type="dxa" w:w="1728"/>
+          </w:tcPr>
+          <w:p>
+            <w:r>
+              <w:t>5. Review your results and identify the items causing your intolerance symptoms.</w:t>
+            </w:r>
+          </w:p>
+        </w:tc>
+      </w:tr>
+      <w:tr>
+        <w:tc>
+          <w:tcPr>
+            <w:tcW w:type="dxa" w:w="1728"/>
+          </w:tcPr>
+          <w:p>
+            <w:r>
+              <w:t>9</w:t>
+            </w:r>
+          </w:p>
+        </w:tc>
+        <w:tc>
+          <w:tcPr>
+            <w:tcW w:type="dxa" w:w="1728"/>
+          </w:tcPr>
+          <w:p>
+            <w:r>
+              <w:t>Paragraph</w:t>
+            </w:r>
+          </w:p>
+        </w:tc>
+        <w:tc>
+          <w:tcPr>
+            <w:tcW w:type="dxa" w:w="1728"/>
+          </w:tcPr>
+          <w:p>
+            <w:r>
+              <w:t>ok</w:t>
+            </w:r>
+          </w:p>
+        </w:tc>
+        <w:tc>
+          <w:tcPr>
+            <w:tcW w:type="dxa" w:w="1728"/>
+          </w:tcPr>
+          <w:p>
+            <w:r/>
+          </w:p>
+        </w:tc>
+        <w:tc>
+          <w:tcPr>
+            <w:tcW w:type="dxa" w:w="1728"/>
+          </w:tcPr>
+          <w:p>
+            <w:r>
+              <w:t>6. Make necessary changes to your diet or environment based on the recommendations provided in the r</w:t>
+            </w:r>
+          </w:p>
+        </w:tc>
+      </w:tr>
+      <w:tr>
+        <w:tc>
+          <w:tcPr>
+            <w:tcW w:type="dxa" w:w="1728"/>
+          </w:tcPr>
+          <w:p>
+            <w:r>
+              <w:t>10</w:t>
+            </w:r>
+          </w:p>
+        </w:tc>
+        <w:tc>
+          <w:tcPr>
+            <w:tcW w:type="dxa" w:w="1728"/>
+          </w:tcPr>
+          <w:p>
+            <w:r>
+              <w:t>Paragraph</w:t>
+            </w:r>
+          </w:p>
+        </w:tc>
+        <w:tc>
+          <w:tcPr>
+            <w:tcW w:type="dxa" w:w="1728"/>
+          </w:tcPr>
+          <w:p>
+            <w:r>
+              <w:t>ok</w:t>
+            </w:r>
+          </w:p>
+        </w:tc>
+        <w:tc>
+          <w:tcPr>
+            <w:tcW w:type="dxa" w:w="1728"/>
+          </w:tcPr>
+          <w:p>
+            <w:r/>
+          </w:p>
+        </w:tc>
+        <w:tc>
+          <w:tcPr>
+            <w:tcW w:type="dxa" w:w="1728"/>
+          </w:tcPr>
+          <w:p>
+            <w:r>
+              <w:t>7. Enjoy a healthier and happier life free from intolerances and their unpleasant symptoms.</w:t>
+            </w:r>
+          </w:p>
+        </w:tc>
+      </w:tr>
+      <w:tr>
+        <w:tc>
+          <w:tcPr>
+            <w:tcW w:type="dxa" w:w="1728"/>
+          </w:tcPr>
+          <w:p>
+            <w:r>
+              <w:t>11</w:t>
+            </w:r>
+          </w:p>
+        </w:tc>
+        <w:tc>
+          <w:tcPr>
+            <w:tcW w:type="dxa" w:w="1728"/>
+          </w:tcPr>
+          <w:p>
+            <w:r>
+              <w:t>Subhead</w:t>
+            </w:r>
+          </w:p>
+        </w:tc>
+        <w:tc>
+          <w:tcPr>
+            <w:tcW w:type="dxa" w:w="1728"/>
+          </w:tcPr>
+          <w:p>
+            <w:r>
+              <w:t>ok</w:t>
+            </w:r>
+          </w:p>
+        </w:tc>
+        <w:tc>
+          <w:tcPr>
+            <w:tcW w:type="dxa" w:w="1728"/>
+          </w:tcPr>
+          <w:p>
+            <w:r/>
+          </w:p>
+        </w:tc>
+        <w:tc>
+          <w:tcPr>
+            <w:tcW w:type="dxa" w:w="1728"/>
+          </w:tcPr>
+          <w:p>
+            <w:r>
+              <w:t>What's Inside</w:t>
+            </w:r>
+          </w:p>
+        </w:tc>
+      </w:tr>
+      <w:tr>
+        <w:tc>
+          <w:tcPr>
+            <w:tcW w:type="dxa" w:w="1728"/>
+          </w:tcPr>
+          <w:p>
+            <w:r>
+              <w:t>12</w:t>
+            </w:r>
+          </w:p>
+        </w:tc>
+        <w:tc>
+          <w:tcPr>
+            <w:tcW w:type="dxa" w:w="1728"/>
+          </w:tcPr>
+          <w:p>
+            <w:r>
+              <w:t>Paragraph</w:t>
+            </w:r>
+          </w:p>
+        </w:tc>
+        <w:tc>
+          <w:tcPr>
+            <w:tcW w:type="dxa" w:w="1728"/>
+          </w:tcPr>
+          <w:p>
+            <w:r>
+              <w:t>ok</w:t>
+            </w:r>
+          </w:p>
+        </w:tc>
+        <w:tc>
+          <w:tcPr>
+            <w:tcW w:type="dxa" w:w="1728"/>
+          </w:tcPr>
+          <w:p>
+            <w:r/>
+          </w:p>
+        </w:tc>
+        <w:tc>
+          <w:tcPr>
+            <w:tcW w:type="dxa" w:w="1728"/>
+          </w:tcPr>
+          <w:p>
+            <w:r>
+              <w:t>UCARI's Food Intolerance Test includes a comprehensive analysis of 1500+ potential intolerances, cov</w:t>
             </w:r>
           </w:p>
         </w:tc>
@@ -609,7 +909,7 @@
           </w:tcPr>
           <w:p>
             <w:r>
-              <w:t>The goal for UCARI is to become the go-to brand for individuals and pets seeking to identify and man</w:t>
+              <w:t>UCARI's goal is to empower individuals and their pets to take control of their health and well-being</w:t>
             </w:r>
           </w:p>
         </w:tc>
@@ -659,7 +959,7 @@
           </w:tcPr>
           <w:p>
             <w:r>
-              <w:t>To achieve this goal, UCARI should focus on enhancing brand awareness through targeted marketing cam</w:t>
+              <w:t>In a market saturated with generic wellness solutions, UCARI stands out by focusing on personalized,</w:t>
             </w:r>
           </w:p>
         </w:tc>
@@ -898,7 +1198,7 @@
           </w:tcPr>
           <w:p>
             <w:r>
-              <w:t>UCARI has the opportunity to expand its target market to include fitness enthusiasts and athletes. M</w:t>
+              <w:t>As UCARI continues to revolutionize the way individuals identify and manage their food intolerances,</w:t>
             </w:r>
           </w:p>
         </w:tc>
@@ -998,7 +1298,7 @@
           </w:tcPr>
           <w:p>
             <w:r>
-              <w:t>UCARI stands out from competitors in the food intolerance testing market by offering comprehensive t</w:t>
+              <w:t>UCARI stands out from the competition by offering a comprehensive intolerance test that covers 1500+</w:t>
             </w:r>
           </w:p>
         </w:tc>
@@ -1098,7 +1398,7 @@
           </w:tcPr>
           <w:p>
             <w:r>
-              <w:t>UCARI offers partnership opportunities for influencers and clinics looking to promote health and wel</w:t>
+              <w:t>UCARI offers exciting partnership opportunities for influencers and clinics in the health sector. Co</w:t>
             </w:r>
           </w:p>
         </w:tc>
@@ -1198,7 +1498,7 @@
           </w:tcPr>
           <w:p>
             <w:r>
-              <w:t>At UCARI, we believe in the power of data-driven marketing strategies to drive results. By leveragin</w:t>
+              <w:t>At UCARI, we understand the importance of leveraging data to drive our marketing strategies. By anal</w:t>
             </w:r>
           </w:p>
         </w:tc>
@@ -2183,7 +2483,7 @@
           </w:tcPr>
           <w:p>
             <w:r>
-              <w:t>When it comes to brand archetypes, UCARI embodies the Caregiver archetype as its primary identity. T</w:t>
+              <w:t>UCARI embodies the primary brand archetype of the Caregiver, with a mission to empower individuals a</w:t>
             </w:r>
           </w:p>
         </w:tc>
@@ -2233,7 +2533,7 @@
           </w:tcPr>
           <w:p>
             <w:r>
-              <w:t xml:space="preserve">In addition to the Caregiver archetype, UCARI also resonates with the Explorer archetype. The brand </w:t>
+              <w:t>In addition to the Caregiver archetype, UCARI also aligns with the Sage archetype, offering knowledg</w:t>
             </w:r>
           </w:p>
         </w:tc>
@@ -2283,59 +2583,7 @@
           </w:tcPr>
           <w:p>
             <w:r>
-              <w:t xml:space="preserve">UCARI's brand archetype of Caregiver and Explorer positions it as a trusted guide on the journey to </w:t>
-            </w:r>
-          </w:p>
-        </w:tc>
-      </w:tr>
-      <w:tr>
-        <w:tc>
-          <w:tcPr>
-            <w:tcW w:type="dxa" w:w="1728"/>
-          </w:tcPr>
-          <w:p>
-            <w:r>
-              <w:t>3</w:t>
-            </w:r>
-          </w:p>
-        </w:tc>
-        <w:tc>
-          <w:tcPr>
-            <w:tcW w:type="dxa" w:w="1728"/>
-          </w:tcPr>
-          <w:p>
-            <w:r>
-              <w:t>Paragraph</w:t>
-            </w:r>
-          </w:p>
-        </w:tc>
-        <w:tc>
-          <w:tcPr>
-            <w:tcW w:type="dxa" w:w="1728"/>
-          </w:tcPr>
-          <w:p>
-            <w:r>
-              <w:t>review</w:t>
-            </w:r>
-          </w:p>
-        </w:tc>
-        <w:tc>
-          <w:tcPr>
-            <w:tcW w:type="dxa" w:w="1728"/>
-          </w:tcPr>
-          <w:p>
-            <w:r>
-              <w:t>Block contains [REVIEW] tag (AI uncertainty).</w:t>
-            </w:r>
-          </w:p>
-        </w:tc>
-        <w:tc>
-          <w:tcPr>
-            <w:tcW w:type="dxa" w:w="1728"/>
-          </w:tcPr>
-          <w:p>
-            <w:r>
-              <w:t>[REVIEW] To fully embody these archetypes, UCARI should continue to provide personalized and empathe</w:t>
+              <w:t>UCARI's commitment to empowering individuals and pets to live their best lives shines through in the</w:t>
             </w:r>
           </w:p>
         </w:tc>
@@ -2476,7 +2724,7 @@
           </w:tcPr>
           <w:p>
             <w:r>
-              <w:t>UCARI's brand essence lies in the concept of caring for oneself and others, reflected in the name it</w:t>
+              <w:t>UCARI's brand essence revolves around the concept of caring for oneself and one's pets, with a focus</w:t>
             </w:r>
           </w:p>
         </w:tc>
@@ -2526,7 +2774,7 @@
           </w:tcPr>
           <w:p>
             <w:r>
-              <w:t>The brand personality of UCARI is compassionate, knowledgeable, and empowering. The tone is informat</w:t>
+              <w:t>The brand personality of UCARI is compassionate, knowledgeable, and empowering. The tone of voice is</w:t>
             </w:r>
           </w:p>
         </w:tc>
@@ -2548,7 +2796,7 @@
           </w:tcPr>
           <w:p>
             <w:r>
-              <w:t>Bullets</w:t>
+              <w:t>Do's and Don'ts</w:t>
             </w:r>
           </w:p>
         </w:tc>
@@ -2596,7 +2844,7 @@
           </w:tcPr>
           <w:p>
             <w:r>
-              <w:t>Paragraph</w:t>
+              <w:t>Taglines</w:t>
             </w:r>
           </w:p>
         </w:tc>
@@ -2623,9 +2871,7 @@
             <w:tcW w:type="dxa" w:w="1728"/>
           </w:tcPr>
           <w:p>
-            <w:r>
-              <w:t>Tagline Recommendation: 'Discover Your Triggers, Live Your Best Life.' This tagline encapsulates the</w:t>
-            </w:r>
+            <w:r/>
           </w:p>
         </w:tc>
       </w:tr>
@@ -2646,7 +2892,7 @@
           </w:tcPr>
           <w:p>
             <w:r>
-              <w:t>Paragraph</w:t>
+              <w:t>Factual Foundations</w:t>
             </w:r>
           </w:p>
         </w:tc>
@@ -2673,9 +2919,7 @@
             <w:tcW w:type="dxa" w:w="1728"/>
           </w:tcPr>
           <w:p>
-            <w:r>
-              <w:t>Factual Foundation: According to a recent study, over 15 million Americans suffer from food allergie</w:t>
-            </w:r>
+            <w:r/>
           </w:p>
         </w:tc>
       </w:tr>
@@ -2815,7 +3059,255 @@
           </w:tcPr>
           <w:p>
             <w:r>
-              <w:t>[AI generation failed: Expecting property name enclosed in double quotes: line 4 column 5 (char 1608</w:t>
+              <w:t>To maximize UCARI's online visibility and attract organic traffic, keyword research is essential. By</w:t>
+            </w:r>
+          </w:p>
+        </w:tc>
+      </w:tr>
+      <w:tr>
+        <w:tc>
+          <w:tcPr>
+            <w:tcW w:type="dxa" w:w="1728"/>
+          </w:tcPr>
+          <w:p>
+            <w:r>
+              <w:t>1</w:t>
+            </w:r>
+          </w:p>
+        </w:tc>
+        <w:tc>
+          <w:tcPr>
+            <w:tcW w:type="dxa" w:w="1728"/>
+          </w:tcPr>
+          <w:p>
+            <w:r>
+              <w:t>Paragraph</w:t>
+            </w:r>
+          </w:p>
+        </w:tc>
+        <w:tc>
+          <w:tcPr>
+            <w:tcW w:type="dxa" w:w="1728"/>
+          </w:tcPr>
+          <w:p>
+            <w:r>
+              <w:t>ok</w:t>
+            </w:r>
+          </w:p>
+        </w:tc>
+        <w:tc>
+          <w:tcPr>
+            <w:tcW w:type="dxa" w:w="1728"/>
+          </w:tcPr>
+          <w:p>
+            <w:r/>
+          </w:p>
+        </w:tc>
+        <w:tc>
+          <w:tcPr>
+            <w:tcW w:type="dxa" w:w="1728"/>
+          </w:tcPr>
+          <w:p>
+            <w:r>
+              <w:t>Creating a robust blog strategy can further enhance UCARI's online presence. Blog topic hubs focusin</w:t>
+            </w:r>
+          </w:p>
+        </w:tc>
+      </w:tr>
+      <w:tr>
+        <w:tc>
+          <w:tcPr>
+            <w:tcW w:type="dxa" w:w="1728"/>
+          </w:tcPr>
+          <w:p>
+            <w:r>
+              <w:t>2</w:t>
+            </w:r>
+          </w:p>
+        </w:tc>
+        <w:tc>
+          <w:tcPr>
+            <w:tcW w:type="dxa" w:w="1728"/>
+          </w:tcPr>
+          <w:p>
+            <w:r>
+              <w:t>Bullets</w:t>
+            </w:r>
+          </w:p>
+        </w:tc>
+        <w:tc>
+          <w:tcPr>
+            <w:tcW w:type="dxa" w:w="1728"/>
+          </w:tcPr>
+          <w:p>
+            <w:r>
+              <w:t>ok</w:t>
+            </w:r>
+          </w:p>
+        </w:tc>
+        <w:tc>
+          <w:tcPr>
+            <w:tcW w:type="dxa" w:w="1728"/>
+          </w:tcPr>
+          <w:p>
+            <w:r/>
+          </w:p>
+        </w:tc>
+        <w:tc>
+          <w:tcPr>
+            <w:tcW w:type="dxa" w:w="1728"/>
+          </w:tcPr>
+          <w:p>
+            <w:r/>
+          </w:p>
+        </w:tc>
+      </w:tr>
+      <w:tr>
+        <w:tc>
+          <w:tcPr>
+            <w:tcW w:type="dxa" w:w="1728"/>
+          </w:tcPr>
+          <w:p>
+            <w:r>
+              <w:t>3</w:t>
+            </w:r>
+          </w:p>
+        </w:tc>
+        <w:tc>
+          <w:tcPr>
+            <w:tcW w:type="dxa" w:w="1728"/>
+          </w:tcPr>
+          <w:p>
+            <w:r>
+              <w:t>Paragraph</w:t>
+            </w:r>
+          </w:p>
+        </w:tc>
+        <w:tc>
+          <w:tcPr>
+            <w:tcW w:type="dxa" w:w="1728"/>
+          </w:tcPr>
+          <w:p>
+            <w:r>
+              <w:t>ok</w:t>
+            </w:r>
+          </w:p>
+        </w:tc>
+        <w:tc>
+          <w:tcPr>
+            <w:tcW w:type="dxa" w:w="1728"/>
+          </w:tcPr>
+          <w:p>
+            <w:r/>
+          </w:p>
+        </w:tc>
+        <w:tc>
+          <w:tcPr>
+            <w:tcW w:type="dxa" w:w="1728"/>
+          </w:tcPr>
+          <w:p>
+            <w:r>
+              <w:t>Structuring the blog with a mix of informative articles, case studies, and how-to guides can cater t</w:t>
+            </w:r>
+          </w:p>
+        </w:tc>
+      </w:tr>
+      <w:tr>
+        <w:tc>
+          <w:tcPr>
+            <w:tcW w:type="dxa" w:w="1728"/>
+          </w:tcPr>
+          <w:p>
+            <w:r>
+              <w:t>4</w:t>
+            </w:r>
+          </w:p>
+        </w:tc>
+        <w:tc>
+          <w:tcPr>
+            <w:tcW w:type="dxa" w:w="1728"/>
+          </w:tcPr>
+          <w:p>
+            <w:r>
+              <w:t>Paragraph</w:t>
+            </w:r>
+          </w:p>
+        </w:tc>
+        <w:tc>
+          <w:tcPr>
+            <w:tcW w:type="dxa" w:w="1728"/>
+          </w:tcPr>
+          <w:p>
+            <w:r>
+              <w:t>ok</w:t>
+            </w:r>
+          </w:p>
+        </w:tc>
+        <w:tc>
+          <w:tcPr>
+            <w:tcW w:type="dxa" w:w="1728"/>
+          </w:tcPr>
+          <w:p>
+            <w:r/>
+          </w:p>
+        </w:tc>
+        <w:tc>
+          <w:tcPr>
+            <w:tcW w:type="dxa" w:w="1728"/>
+          </w:tcPr>
+          <w:p>
+            <w:r>
+              <w:t>In addition to keyword optimization and blog strategy, UCARI can leverage user-generated content and</w:t>
+            </w:r>
+          </w:p>
+        </w:tc>
+      </w:tr>
+      <w:tr>
+        <w:tc>
+          <w:tcPr>
+            <w:tcW w:type="dxa" w:w="1728"/>
+          </w:tcPr>
+          <w:p>
+            <w:r>
+              <w:t>5</w:t>
+            </w:r>
+          </w:p>
+        </w:tc>
+        <w:tc>
+          <w:tcPr>
+            <w:tcW w:type="dxa" w:w="1728"/>
+          </w:tcPr>
+          <w:p>
+            <w:r>
+              <w:t>Paragraph</w:t>
+            </w:r>
+          </w:p>
+        </w:tc>
+        <w:tc>
+          <w:tcPr>
+            <w:tcW w:type="dxa" w:w="1728"/>
+          </w:tcPr>
+          <w:p>
+            <w:r>
+              <w:t>ok</w:t>
+            </w:r>
+          </w:p>
+        </w:tc>
+        <w:tc>
+          <w:tcPr>
+            <w:tcW w:type="dxa" w:w="1728"/>
+          </w:tcPr>
+          <w:p>
+            <w:r/>
+          </w:p>
+        </w:tc>
+        <w:tc>
+          <w:tcPr>
+            <w:tcW w:type="dxa" w:w="1728"/>
+          </w:tcPr>
+          <w:p>
+            <w:r>
+              <w:t>By implementing these strategies, UCARI can not only increase its online visibility but also establi</w:t>
             </w:r>
           </w:p>
         </w:tc>
@@ -2956,7 +3448,7 @@
           </w:tcPr>
           <w:p>
             <w:r>
-              <w:t>To effectively reach UCARI's target audience and engage with potential customers, a comprehensive so</w:t>
+              <w:t>To create an effective social strategy for UCARI, it's essential to focus on engaging content that r</w:t>
             </w:r>
           </w:p>
         </w:tc>
@@ -2978,7 +3470,7 @@
           </w:tcPr>
           <w:p>
             <w:r>
-              <w:t>Bullets</w:t>
+              <w:t>Paragraph</w:t>
             </w:r>
           </w:p>
         </w:tc>
@@ -3005,7 +3497,9 @@
             <w:tcW w:type="dxa" w:w="1728"/>
           </w:tcPr>
           <w:p>
-            <w:r/>
+            <w:r>
+              <w:t>In terms of creative emphases, UCARI can leverage user-generated content by encouraging customers to</w:t>
+            </w:r>
           </w:p>
         </w:tc>
       </w:tr>
@@ -3054,7 +3548,7 @@
           </w:tcPr>
           <w:p>
             <w:r>
-              <w:t>In terms of campaigns and landing pages, UCARI can create targeted initiatives that align with key m</w:t>
+              <w:t>When it comes to post types, UCARI should consider a mix of educational content, customer testimonia</w:t>
             </w:r>
           </w:p>
         </w:tc>
@@ -3086,27 +3580,125 @@
           </w:tcPr>
           <w:p>
             <w:r>
-              <w:t>review</w:t>
-            </w:r>
-          </w:p>
-        </w:tc>
-        <w:tc>
-          <w:tcPr>
-            <w:tcW w:type="dxa" w:w="1728"/>
-          </w:tcPr>
-          <w:p>
-            <w:r>
-              <w:t>Block contains [REVIEW] tag (AI uncertainty).</w:t>
-            </w:r>
-          </w:p>
-        </w:tc>
-        <w:tc>
-          <w:tcPr>
-            <w:tcW w:type="dxa" w:w="1728"/>
-          </w:tcPr>
-          <w:p>
-            <w:r>
-              <w:t xml:space="preserve">[REVIEW] Additionally, UCARI should consider collaborating with influencers or health professionals </w:t>
+              <w:t>ok</w:t>
+            </w:r>
+          </w:p>
+        </w:tc>
+        <w:tc>
+          <w:tcPr>
+            <w:tcW w:type="dxa" w:w="1728"/>
+          </w:tcPr>
+          <w:p>
+            <w:r/>
+          </w:p>
+        </w:tc>
+        <w:tc>
+          <w:tcPr>
+            <w:tcW w:type="dxa" w:w="1728"/>
+          </w:tcPr>
+          <w:p>
+            <w:r>
+              <w:t>For production, a checklist can be created to ensure consistency and efficiency in social content cr</w:t>
+            </w:r>
+          </w:p>
+        </w:tc>
+      </w:tr>
+      <w:tr>
+        <w:tc>
+          <w:tcPr>
+            <w:tcW w:type="dxa" w:w="1728"/>
+          </w:tcPr>
+          <w:p>
+            <w:r>
+              <w:t>4</w:t>
+            </w:r>
+          </w:p>
+        </w:tc>
+        <w:tc>
+          <w:tcPr>
+            <w:tcW w:type="dxa" w:w="1728"/>
+          </w:tcPr>
+          <w:p>
+            <w:r>
+              <w:t>Paragraph</w:t>
+            </w:r>
+          </w:p>
+        </w:tc>
+        <w:tc>
+          <w:tcPr>
+            <w:tcW w:type="dxa" w:w="1728"/>
+          </w:tcPr>
+          <w:p>
+            <w:r>
+              <w:t>ok</w:t>
+            </w:r>
+          </w:p>
+        </w:tc>
+        <w:tc>
+          <w:tcPr>
+            <w:tcW w:type="dxa" w:w="1728"/>
+          </w:tcPr>
+          <w:p>
+            <w:r/>
+          </w:p>
+        </w:tc>
+        <w:tc>
+          <w:tcPr>
+            <w:tcW w:type="dxa" w:w="1728"/>
+          </w:tcPr>
+          <w:p>
+            <w:r>
+              <w:t>In terms of campaigns, UCARI can launch themed campaigns around specific intolerances or wellness ch</w:t>
+            </w:r>
+          </w:p>
+        </w:tc>
+      </w:tr>
+      <w:tr>
+        <w:tc>
+          <w:tcPr>
+            <w:tcW w:type="dxa" w:w="1728"/>
+          </w:tcPr>
+          <w:p>
+            <w:r>
+              <w:t>5</w:t>
+            </w:r>
+          </w:p>
+        </w:tc>
+        <w:tc>
+          <w:tcPr>
+            <w:tcW w:type="dxa" w:w="1728"/>
+          </w:tcPr>
+          <w:p>
+            <w:r>
+              <w:t>Paragraph</w:t>
+            </w:r>
+          </w:p>
+        </w:tc>
+        <w:tc>
+          <w:tcPr>
+            <w:tcW w:type="dxa" w:w="1728"/>
+          </w:tcPr>
+          <w:p>
+            <w:r>
+              <w:t>ok</w:t>
+            </w:r>
+          </w:p>
+        </w:tc>
+        <w:tc>
+          <w:tcPr>
+            <w:tcW w:type="dxa" w:w="1728"/>
+          </w:tcPr>
+          <w:p>
+            <w:r/>
+          </w:p>
+        </w:tc>
+        <w:tc>
+          <w:tcPr>
+            <w:tcW w:type="dxa" w:w="1728"/>
+          </w:tcPr>
+          <w:p>
+            <w:r>
+              <w:t>Overall, by focusing on engaging content, leveraging user-generated content, varying post types, fol</w:t>
             </w:r>
           </w:p>
         </w:tc>
@@ -3247,7 +3839,7 @@
           </w:tcPr>
           <w:p>
             <w:r>
-              <w:t xml:space="preserve">To effectively engage with UCARI's target markets and differentiate from competitors, it is crucial </w:t>
+              <w:t>UCARI's engagement framework focuses on creating personalized experiences for customers seeking to i</w:t>
             </w:r>
           </w:p>
         </w:tc>
@@ -3345,56 +3937,8 @@
           </w:tcPr>
           <w:p>
             <w:r>
-              <w:t>In addition to digital strategies, consider hosting local events or pop-up clinics where potential c</w:t>
-            </w:r>
-          </w:p>
-        </w:tc>
-      </w:tr>
-      <w:tr>
-        <w:tc>
-          <w:tcPr>
-            <w:tcW w:type="dxa" w:w="1728"/>
-          </w:tcPr>
-          <w:p>
-            <w:r>
-              <w:t>3</w:t>
-            </w:r>
-          </w:p>
-        </w:tc>
-        <w:tc>
-          <w:tcPr>
-            <w:tcW w:type="dxa" w:w="1728"/>
-          </w:tcPr>
-          <w:p>
-            <w:r>
-              <w:t>Bullets</w:t>
-            </w:r>
-          </w:p>
-        </w:tc>
-        <w:tc>
-          <w:tcPr>
-            <w:tcW w:type="dxa" w:w="1728"/>
-          </w:tcPr>
-          <w:p>
-            <w:r>
-              <w:t>ok</w:t>
-            </w:r>
-          </w:p>
-        </w:tc>
-        <w:tc>
-          <w:tcPr>
-            <w:tcW w:type="dxa" w:w="1728"/>
-          </w:tcPr>
-          <w:p>
-            <w:r/>
-          </w:p>
-        </w:tc>
-        <w:tc>
-          <w:tcPr>
-            <w:tcW w:type="dxa" w:w="1728"/>
-          </w:tcPr>
-          <w:p>
-            <w:r/>
+              <w:t>To enhance engagement and customer loyalty, UCARI can consider implementing a rewards program that i</w:t>
+            </w:r>
           </w:p>
         </w:tc>
       </w:tr>
@@ -3534,7 +4078,7 @@
           </w:tcPr>
           <w:p>
             <w:r>
-              <w:t>When it comes to marketing UCARI's food intolerance test, it's crucial to highlight the unique value</w:t>
+              <w:t>When it comes to positioning UCARI in the market, it's crucial to highlight the unique selling point</w:t>
             </w:r>
           </w:p>
         </w:tc>
@@ -3584,7 +4128,7 @@
           </w:tcPr>
           <w:p>
             <w:r>
-              <w:t>One effective strategy for UCARI's marketing kit could be to showcase testimonials from satisfied cu</w:t>
+              <w:t>To stand out in a competitive landscape, UCARI can leverage its focus on environmental and nutrition</w:t>
             </w:r>
           </w:p>
         </w:tc>
@@ -3634,7 +4178,57 @@
           </w:tcPr>
           <w:p>
             <w:r>
-              <w:t>To differentiate UCARI from competitors in the market, the marketing kit could emphasize the company</w:t>
+              <w:t>In targeting specific market segments, UCARI can tailor its messaging to address the unique needs an</w:t>
+            </w:r>
+          </w:p>
+        </w:tc>
+      </w:tr>
+      <w:tr>
+        <w:tc>
+          <w:tcPr>
+            <w:tcW w:type="dxa" w:w="1728"/>
+          </w:tcPr>
+          <w:p>
+            <w:r>
+              <w:t>3</w:t>
+            </w:r>
+          </w:p>
+        </w:tc>
+        <w:tc>
+          <w:tcPr>
+            <w:tcW w:type="dxa" w:w="1728"/>
+          </w:tcPr>
+          <w:p>
+            <w:r>
+              <w:t>Paragraph</w:t>
+            </w:r>
+          </w:p>
+        </w:tc>
+        <w:tc>
+          <w:tcPr>
+            <w:tcW w:type="dxa" w:w="1728"/>
+          </w:tcPr>
+          <w:p>
+            <w:r>
+              <w:t>ok</w:t>
+            </w:r>
+          </w:p>
+        </w:tc>
+        <w:tc>
+          <w:tcPr>
+            <w:tcW w:type="dxa" w:w="1728"/>
+          </w:tcPr>
+          <w:p>
+            <w:r/>
+          </w:p>
+        </w:tc>
+        <w:tc>
+          <w:tcPr>
+            <w:tcW w:type="dxa" w:w="1728"/>
+          </w:tcPr>
+          <w:p>
+            <w:r>
+              <w:t>When analyzing competitors in the food intolerance testing space, UCARI can identify areas of differ</w:t>
             </w:r>
           </w:p>
         </w:tc>

</xml_diff>

<commit_message>
Save all recent rubric, gold standard, and subagent integration changes
</commit_message>
<xml_diff>
--- a/agent_services/marketing_kit_audit.docx
+++ b/agent_services/marketing_kit_audit.docx
@@ -268,7 +268,7 @@
           </w:tcPr>
           <w:p>
             <w:r>
-              <w:t xml:space="preserve">The UCARI Intolerance Test Kit is designed to help individuals and their pets identify the specific </w:t>
+              <w:t>UCARI's Food Intolerance Test kit serves the crucial purpose of identifying the specific nutritional</w:t>
             </w:r>
           </w:p>
         </w:tc>
@@ -290,7 +290,7 @@
           </w:tcPr>
           <w:p>
             <w:r>
-              <w:t>Subhead</w:t>
+              <w:t>Paragraph</w:t>
             </w:r>
           </w:p>
         </w:tc>
@@ -318,7 +318,7 @@
           </w:tcPr>
           <w:p>
             <w:r>
-              <w:t>How to Use It</w:t>
+              <w:t>Inside the UCARI kit, users will find detailed instructions on how to collect a hair sample and subm</w:t>
             </w:r>
           </w:p>
         </w:tc>
@@ -368,7 +368,7 @@
           </w:tcPr>
           <w:p>
             <w:r>
-              <w:t>1. Purchase the UCARI intolerance test kit from our website.</w:t>
+              <w:t>To make the most of the UCARI Food Intolerance Test kit, individuals are encouraged to take proactiv</w:t>
             </w:r>
           </w:p>
         </w:tc>
@@ -390,7 +390,7 @@
           </w:tcPr>
           <w:p>
             <w:r>
-              <w:t>Paragraph</w:t>
+              <w:t>Subhead</w:t>
             </w:r>
           </w:p>
         </w:tc>
@@ -418,7 +418,7 @@
           </w:tcPr>
           <w:p>
             <w:r>
-              <w:t>2. Follow the instructions provided in the kit to collect a sample of hair and bioresonance data.</w:t>
+              <w:t>How to Use UCARI's Intolerance Test Kit</w:t>
             </w:r>
           </w:p>
         </w:tc>
@@ -468,7 +468,7 @@
           </w:tcPr>
           <w:p>
             <w:r>
-              <w:t>3. Send the sample back to our lab for analysis using the pre-paid shipping label included in the ki</w:t>
+              <w:t>UCARI's Intolerance Test Kit is designed to help you identify the specific nutritional and environme</w:t>
             </w:r>
           </w:p>
         </w:tc>
@@ -518,7 +518,7 @@
           </w:tcPr>
           <w:p>
             <w:r>
-              <w:t>4. Wait for your comprehensive results to be delivered to you via email or on your online account.</w:t>
+              <w:t xml:space="preserve">Upon receiving your results, carefully review the comprehensive report that outlines any identified </w:t>
             </w:r>
           </w:p>
         </w:tc>
@@ -540,7 +540,7 @@
           </w:tcPr>
           <w:p>
             <w:r>
-              <w:t>Paragraph</w:t>
+              <w:t>Subhead</w:t>
             </w:r>
           </w:p>
         </w:tc>
@@ -568,7 +568,7 @@
           </w:tcPr>
           <w:p>
             <w:r>
-              <w:t>5. Review your results and identify the items causing your intolerance symptoms.</w:t>
+              <w:t>What's Inside the UCARI Intolerance Test Kit</w:t>
             </w:r>
           </w:p>
         </w:tc>
@@ -618,7 +618,7 @@
           </w:tcPr>
           <w:p>
             <w:r>
-              <w:t>6. Make necessary changes to your diet or environment based on the recommendations provided in the r</w:t>
+              <w:t>The UCARI Intolerance Test Kit is designed to help you identify the root causes of your unpleasant s</w:t>
             </w:r>
           </w:p>
         </w:tc>
@@ -668,107 +668,7 @@
           </w:tcPr>
           <w:p>
             <w:r>
-              <w:t>7. Enjoy a healthier and happier life free from intolerances and their unpleasant symptoms.</w:t>
-            </w:r>
-          </w:p>
-        </w:tc>
-      </w:tr>
-      <w:tr>
-        <w:tc>
-          <w:tcPr>
-            <w:tcW w:type="dxa" w:w="1728"/>
-          </w:tcPr>
-          <w:p>
-            <w:r>
-              <w:t>11</w:t>
-            </w:r>
-          </w:p>
-        </w:tc>
-        <w:tc>
-          <w:tcPr>
-            <w:tcW w:type="dxa" w:w="1728"/>
-          </w:tcPr>
-          <w:p>
-            <w:r>
-              <w:t>Subhead</w:t>
-            </w:r>
-          </w:p>
-        </w:tc>
-        <w:tc>
-          <w:tcPr>
-            <w:tcW w:type="dxa" w:w="1728"/>
-          </w:tcPr>
-          <w:p>
-            <w:r>
-              <w:t>ok</w:t>
-            </w:r>
-          </w:p>
-        </w:tc>
-        <w:tc>
-          <w:tcPr>
-            <w:tcW w:type="dxa" w:w="1728"/>
-          </w:tcPr>
-          <w:p>
-            <w:r/>
-          </w:p>
-        </w:tc>
-        <w:tc>
-          <w:tcPr>
-            <w:tcW w:type="dxa" w:w="1728"/>
-          </w:tcPr>
-          <w:p>
-            <w:r>
-              <w:t>What's Inside</w:t>
-            </w:r>
-          </w:p>
-        </w:tc>
-      </w:tr>
-      <w:tr>
-        <w:tc>
-          <w:tcPr>
-            <w:tcW w:type="dxa" w:w="1728"/>
-          </w:tcPr>
-          <w:p>
-            <w:r>
-              <w:t>12</w:t>
-            </w:r>
-          </w:p>
-        </w:tc>
-        <w:tc>
-          <w:tcPr>
-            <w:tcW w:type="dxa" w:w="1728"/>
-          </w:tcPr>
-          <w:p>
-            <w:r>
-              <w:t>Paragraph</w:t>
-            </w:r>
-          </w:p>
-        </w:tc>
-        <w:tc>
-          <w:tcPr>
-            <w:tcW w:type="dxa" w:w="1728"/>
-          </w:tcPr>
-          <w:p>
-            <w:r>
-              <w:t>ok</w:t>
-            </w:r>
-          </w:p>
-        </w:tc>
-        <w:tc>
-          <w:tcPr>
-            <w:tcW w:type="dxa" w:w="1728"/>
-          </w:tcPr>
-          <w:p>
-            <w:r/>
-          </w:p>
-        </w:tc>
-        <w:tc>
-          <w:tcPr>
-            <w:tcW w:type="dxa" w:w="1728"/>
-          </w:tcPr>
-          <w:p>
-            <w:r>
-              <w:t>UCARI's Food Intolerance Test includes a comprehensive analysis of 1500+ potential intolerances, cov</w:t>
+              <w:t>Inside the kit, you will find detailed instructions on how to collect and submit your sample for tes</w:t>
             </w:r>
           </w:p>
         </w:tc>
@@ -881,7 +781,7 @@
           </w:tcPr>
           <w:p>
             <w:r>
-              <w:t>Paragraph</w:t>
+              <w:t>Subhead</w:t>
             </w:r>
           </w:p>
         </w:tc>
@@ -909,7 +809,7 @@
           </w:tcPr>
           <w:p>
             <w:r>
-              <w:t>UCARI's goal is to empower individuals and their pets to take control of their health and well-being</w:t>
+              <w:t>The Goal</w:t>
             </w:r>
           </w:p>
         </w:tc>
@@ -959,56 +859,8 @@
           </w:tcPr>
           <w:p>
             <w:r>
-              <w:t>In a market saturated with generic wellness solutions, UCARI stands out by focusing on personalized,</w:t>
+              <w:t>UCARI's primary business goal is to position itself as the leading provider of food intolerance test</w:t>
             </w:r>
-          </w:p>
-        </w:tc>
-      </w:tr>
-      <w:tr>
-        <w:tc>
-          <w:tcPr>
-            <w:tcW w:type="dxa" w:w="1728"/>
-          </w:tcPr>
-          <w:p>
-            <w:r>
-              <w:t>2</w:t>
-            </w:r>
-          </w:p>
-        </w:tc>
-        <w:tc>
-          <w:tcPr>
-            <w:tcW w:type="dxa" w:w="1728"/>
-          </w:tcPr>
-          <w:p>
-            <w:r>
-              <w:t>Bullets</w:t>
-            </w:r>
-          </w:p>
-        </w:tc>
-        <w:tc>
-          <w:tcPr>
-            <w:tcW w:type="dxa" w:w="1728"/>
-          </w:tcPr>
-          <w:p>
-            <w:r>
-              <w:t>ok</w:t>
-            </w:r>
-          </w:p>
-        </w:tc>
-        <w:tc>
-          <w:tcPr>
-            <w:tcW w:type="dxa" w:w="1728"/>
-          </w:tcPr>
-          <w:p>
-            <w:r/>
-          </w:p>
-        </w:tc>
-        <w:tc>
-          <w:tcPr>
-            <w:tcW w:type="dxa" w:w="1728"/>
-          </w:tcPr>
-          <w:p>
-            <w:r/>
           </w:p>
         </w:tc>
       </w:tr>
@@ -1148,7 +1000,7 @@
           </w:tcPr>
           <w:p>
             <w:r>
-              <w:t>Target Market Expansion: Fitness Enthusiasts and Athletes</w:t>
+              <w:t>Opportunity Areas</w:t>
             </w:r>
           </w:p>
         </w:tc>
@@ -1198,7 +1050,7 @@
           </w:tcPr>
           <w:p>
             <w:r>
-              <w:t>As UCARI continues to revolutionize the way individuals identify and manage their food intolerances,</w:t>
+              <w:t>1. Expand Product Offerings: UCARI can capitalize on the growing health and wellness trend by introd</w:t>
             </w:r>
           </w:p>
         </w:tc>
@@ -1220,7 +1072,7 @@
           </w:tcPr>
           <w:p>
             <w:r>
-              <w:t>Subhead</w:t>
+              <w:t>Paragraph</w:t>
             </w:r>
           </w:p>
         </w:tc>
@@ -1248,7 +1100,7 @@
           </w:tcPr>
           <w:p>
             <w:r>
-              <w:t>Competitive Product Differentiation</w:t>
+              <w:t>2. Enhance Customer Education: Implementing a robust educational campaign to raise awareness about f</w:t>
             </w:r>
           </w:p>
         </w:tc>
@@ -1298,7 +1150,7 @@
           </w:tcPr>
           <w:p>
             <w:r>
-              <w:t>UCARI stands out from the competition by offering a comprehensive intolerance test that covers 1500+</w:t>
+              <w:t>3. Collaborate with Health Professionals: Partnering with healthcare professionals, nutritionists, o</w:t>
             </w:r>
           </w:p>
         </w:tc>
@@ -1320,7 +1172,7 @@
           </w:tcPr>
           <w:p>
             <w:r>
-              <w:t>Subhead</w:t>
+              <w:t>Paragraph</w:t>
             </w:r>
           </w:p>
         </w:tc>
@@ -1348,206 +1200,8 @@
           </w:tcPr>
           <w:p>
             <w:r>
-              <w:t>Partnership Opportunities</w:t>
+              <w:t>4. Leverage Social Media Influencers: Engaging with influencers in the health and wellness space can</w:t>
             </w:r>
-          </w:p>
-        </w:tc>
-      </w:tr>
-      <w:tr>
-        <w:tc>
-          <w:tcPr>
-            <w:tcW w:type="dxa" w:w="1728"/>
-          </w:tcPr>
-          <w:p>
-            <w:r>
-              <w:t>5</w:t>
-            </w:r>
-          </w:p>
-        </w:tc>
-        <w:tc>
-          <w:tcPr>
-            <w:tcW w:type="dxa" w:w="1728"/>
-          </w:tcPr>
-          <w:p>
-            <w:r>
-              <w:t>Paragraph</w:t>
-            </w:r>
-          </w:p>
-        </w:tc>
-        <w:tc>
-          <w:tcPr>
-            <w:tcW w:type="dxa" w:w="1728"/>
-          </w:tcPr>
-          <w:p>
-            <w:r>
-              <w:t>ok</w:t>
-            </w:r>
-          </w:p>
-        </w:tc>
-        <w:tc>
-          <w:tcPr>
-            <w:tcW w:type="dxa" w:w="1728"/>
-          </w:tcPr>
-          <w:p>
-            <w:r/>
-          </w:p>
-        </w:tc>
-        <w:tc>
-          <w:tcPr>
-            <w:tcW w:type="dxa" w:w="1728"/>
-          </w:tcPr>
-          <w:p>
-            <w:r>
-              <w:t>UCARI offers exciting partnership opportunities for influencers and clinics in the health sector. Co</w:t>
-            </w:r>
-          </w:p>
-        </w:tc>
-      </w:tr>
-      <w:tr>
-        <w:tc>
-          <w:tcPr>
-            <w:tcW w:type="dxa" w:w="1728"/>
-          </w:tcPr>
-          <w:p>
-            <w:r>
-              <w:t>6</w:t>
-            </w:r>
-          </w:p>
-        </w:tc>
-        <w:tc>
-          <w:tcPr>
-            <w:tcW w:type="dxa" w:w="1728"/>
-          </w:tcPr>
-          <w:p>
-            <w:r>
-              <w:t>Subhead</w:t>
-            </w:r>
-          </w:p>
-        </w:tc>
-        <w:tc>
-          <w:tcPr>
-            <w:tcW w:type="dxa" w:w="1728"/>
-          </w:tcPr>
-          <w:p>
-            <w:r>
-              <w:t>ok</w:t>
-            </w:r>
-          </w:p>
-        </w:tc>
-        <w:tc>
-          <w:tcPr>
-            <w:tcW w:type="dxa" w:w="1728"/>
-          </w:tcPr>
-          <w:p>
-            <w:r/>
-          </w:p>
-        </w:tc>
-        <w:tc>
-          <w:tcPr>
-            <w:tcW w:type="dxa" w:w="1728"/>
-          </w:tcPr>
-          <w:p>
-            <w:r>
-              <w:t>Data-Driven Marketing Strategies</w:t>
-            </w:r>
-          </w:p>
-        </w:tc>
-      </w:tr>
-      <w:tr>
-        <w:tc>
-          <w:tcPr>
-            <w:tcW w:type="dxa" w:w="1728"/>
-          </w:tcPr>
-          <w:p>
-            <w:r>
-              <w:t>7</w:t>
-            </w:r>
-          </w:p>
-        </w:tc>
-        <w:tc>
-          <w:tcPr>
-            <w:tcW w:type="dxa" w:w="1728"/>
-          </w:tcPr>
-          <w:p>
-            <w:r>
-              <w:t>Paragraph</w:t>
-            </w:r>
-          </w:p>
-        </w:tc>
-        <w:tc>
-          <w:tcPr>
-            <w:tcW w:type="dxa" w:w="1728"/>
-          </w:tcPr>
-          <w:p>
-            <w:r>
-              <w:t>ok</w:t>
-            </w:r>
-          </w:p>
-        </w:tc>
-        <w:tc>
-          <w:tcPr>
-            <w:tcW w:type="dxa" w:w="1728"/>
-          </w:tcPr>
-          <w:p>
-            <w:r/>
-          </w:p>
-        </w:tc>
-        <w:tc>
-          <w:tcPr>
-            <w:tcW w:type="dxa" w:w="1728"/>
-          </w:tcPr>
-          <w:p>
-            <w:r>
-              <w:t>At UCARI, we understand the importance of leveraging data to drive our marketing strategies. By anal</w:t>
-            </w:r>
-          </w:p>
-        </w:tc>
-      </w:tr>
-      <w:tr>
-        <w:tc>
-          <w:tcPr>
-            <w:tcW w:type="dxa" w:w="1728"/>
-          </w:tcPr>
-          <w:p>
-            <w:r>
-              <w:t>8</w:t>
-            </w:r>
-          </w:p>
-        </w:tc>
-        <w:tc>
-          <w:tcPr>
-            <w:tcW w:type="dxa" w:w="1728"/>
-          </w:tcPr>
-          <w:p>
-            <w:r>
-              <w:t>Checklist</w:t>
-            </w:r>
-          </w:p>
-        </w:tc>
-        <w:tc>
-          <w:tcPr>
-            <w:tcW w:type="dxa" w:w="1728"/>
-          </w:tcPr>
-          <w:p>
-            <w:r>
-              <w:t>ok</w:t>
-            </w:r>
-          </w:p>
-        </w:tc>
-        <w:tc>
-          <w:tcPr>
-            <w:tcW w:type="dxa" w:w="1728"/>
-          </w:tcPr>
-          <w:p>
-            <w:r/>
-          </w:p>
-        </w:tc>
-        <w:tc>
-          <w:tcPr>
-            <w:tcW w:type="dxa" w:w="1728"/>
-          </w:tcPr>
-          <w:p>
-            <w:r/>
           </w:p>
         </w:tc>
       </w:tr>
@@ -1659,6 +1313,256 @@
           </w:tcPr>
           <w:p>
             <w:r>
+              <w:t>Subhead</w:t>
+            </w:r>
+          </w:p>
+        </w:tc>
+        <w:tc>
+          <w:tcPr>
+            <w:tcW w:type="dxa" w:w="1728"/>
+          </w:tcPr>
+          <w:p>
+            <w:r>
+              <w:t>ok</w:t>
+            </w:r>
+          </w:p>
+        </w:tc>
+        <w:tc>
+          <w:tcPr>
+            <w:tcW w:type="dxa" w:w="1728"/>
+          </w:tcPr>
+          <w:p>
+            <w:r/>
+          </w:p>
+        </w:tc>
+        <w:tc>
+          <w:tcPr>
+            <w:tcW w:type="dxa" w:w="1728"/>
+          </w:tcPr>
+          <w:p>
+            <w:r>
+              <w:t>Key Findings</w:t>
+            </w:r>
+          </w:p>
+        </w:tc>
+      </w:tr>
+      <w:tr>
+        <w:tc>
+          <w:tcPr>
+            <w:tcW w:type="dxa" w:w="1728"/>
+          </w:tcPr>
+          <w:p>
+            <w:r>
+              <w:t>1</w:t>
+            </w:r>
+          </w:p>
+        </w:tc>
+        <w:tc>
+          <w:tcPr>
+            <w:tcW w:type="dxa" w:w="1728"/>
+          </w:tcPr>
+          <w:p>
+            <w:r>
+              <w:t>Paragraph</w:t>
+            </w:r>
+          </w:p>
+        </w:tc>
+        <w:tc>
+          <w:tcPr>
+            <w:tcW w:type="dxa" w:w="1728"/>
+          </w:tcPr>
+          <w:p>
+            <w:r>
+              <w:t>ok</w:t>
+            </w:r>
+          </w:p>
+        </w:tc>
+        <w:tc>
+          <w:tcPr>
+            <w:tcW w:type="dxa" w:w="1728"/>
+          </w:tcPr>
+          <w:p>
+            <w:r/>
+          </w:p>
+        </w:tc>
+        <w:tc>
+          <w:tcPr>
+            <w:tcW w:type="dxa" w:w="1728"/>
+          </w:tcPr>
+          <w:p>
+            <w:r>
+              <w:t>1. UCARI's Food Intolerance Test has shown significant improvement in identifying potential intolera</w:t>
+            </w:r>
+          </w:p>
+        </w:tc>
+      </w:tr>
+      <w:tr>
+        <w:tc>
+          <w:tcPr>
+            <w:tcW w:type="dxa" w:w="1728"/>
+          </w:tcPr>
+          <w:p>
+            <w:r>
+              <w:t>2</w:t>
+            </w:r>
+          </w:p>
+        </w:tc>
+        <w:tc>
+          <w:tcPr>
+            <w:tcW w:type="dxa" w:w="1728"/>
+          </w:tcPr>
+          <w:p>
+            <w:r>
+              <w:t>Paragraph</w:t>
+            </w:r>
+          </w:p>
+        </w:tc>
+        <w:tc>
+          <w:tcPr>
+            <w:tcW w:type="dxa" w:w="1728"/>
+          </w:tcPr>
+          <w:p>
+            <w:r>
+              <w:t>ok</w:t>
+            </w:r>
+          </w:p>
+        </w:tc>
+        <w:tc>
+          <w:tcPr>
+            <w:tcW w:type="dxa" w:w="1728"/>
+          </w:tcPr>
+          <w:p>
+            <w:r/>
+          </w:p>
+        </w:tc>
+        <w:tc>
+          <w:tcPr>
+            <w:tcW w:type="dxa" w:w="1728"/>
+          </w:tcPr>
+          <w:p>
+            <w:r>
+              <w:t>2. Customer testimonials have highlighted the effectiveness and speed of UCARI's test results, showc</w:t>
+            </w:r>
+          </w:p>
+        </w:tc>
+      </w:tr>
+      <w:tr>
+        <w:tc>
+          <w:tcPr>
+            <w:tcW w:type="dxa" w:w="1728"/>
+          </w:tcPr>
+          <w:p>
+            <w:r>
+              <w:t>3</w:t>
+            </w:r>
+          </w:p>
+        </w:tc>
+        <w:tc>
+          <w:tcPr>
+            <w:tcW w:type="dxa" w:w="1728"/>
+          </w:tcPr>
+          <w:p>
+            <w:r>
+              <w:t>Paragraph</w:t>
+            </w:r>
+          </w:p>
+        </w:tc>
+        <w:tc>
+          <w:tcPr>
+            <w:tcW w:type="dxa" w:w="1728"/>
+          </w:tcPr>
+          <w:p>
+            <w:r>
+              <w:t>ok</w:t>
+            </w:r>
+          </w:p>
+        </w:tc>
+        <w:tc>
+          <w:tcPr>
+            <w:tcW w:type="dxa" w:w="1728"/>
+          </w:tcPr>
+          <w:p>
+            <w:r/>
+          </w:p>
+        </w:tc>
+        <w:tc>
+          <w:tcPr>
+            <w:tcW w:type="dxa" w:w="1728"/>
+          </w:tcPr>
+          <w:p>
+            <w:r>
+              <w:t>3. The focus on identifying 1500+ potential intolerances, including food, environmental, and skin se</w:t>
+            </w:r>
+          </w:p>
+        </w:tc>
+      </w:tr>
+      <w:tr>
+        <w:tc>
+          <w:tcPr>
+            <w:tcW w:type="dxa" w:w="1728"/>
+          </w:tcPr>
+          <w:p>
+            <w:r>
+              <w:t>4</w:t>
+            </w:r>
+          </w:p>
+        </w:tc>
+        <w:tc>
+          <w:tcPr>
+            <w:tcW w:type="dxa" w:w="1728"/>
+          </w:tcPr>
+          <w:p>
+            <w:r>
+              <w:t>Paragraph</w:t>
+            </w:r>
+          </w:p>
+        </w:tc>
+        <w:tc>
+          <w:tcPr>
+            <w:tcW w:type="dxa" w:w="1728"/>
+          </w:tcPr>
+          <w:p>
+            <w:r>
+              <w:t>ok</w:t>
+            </w:r>
+          </w:p>
+        </w:tc>
+        <w:tc>
+          <w:tcPr>
+            <w:tcW w:type="dxa" w:w="1728"/>
+          </w:tcPr>
+          <w:p>
+            <w:r/>
+          </w:p>
+        </w:tc>
+        <w:tc>
+          <w:tcPr>
+            <w:tcW w:type="dxa" w:w="1728"/>
+          </w:tcPr>
+          <w:p>
+            <w:r>
+              <w:t>4. The emphasis on wellness and living your best life resonates with consumers, positioning UCARI as</w:t>
+            </w:r>
+          </w:p>
+        </w:tc>
+      </w:tr>
+      <w:tr>
+        <w:tc>
+          <w:tcPr>
+            <w:tcW w:type="dxa" w:w="1728"/>
+          </w:tcPr>
+          <w:p>
+            <w:r>
+              <w:t>5</w:t>
+            </w:r>
+          </w:p>
+        </w:tc>
+        <w:tc>
+          <w:tcPr>
+            <w:tcW w:type="dxa" w:w="1728"/>
+          </w:tcPr>
+          <w:p>
+            <w:r>
               <w:t>NumberedFindingsList</w:t>
             </w:r>
           </w:p>
@@ -1798,7 +1702,155 @@
           </w:tcPr>
           <w:p>
             <w:r>
+              <w:t>Subhead</w:t>
+            </w:r>
+          </w:p>
+        </w:tc>
+        <w:tc>
+          <w:tcPr>
+            <w:tcW w:type="dxa" w:w="1728"/>
+          </w:tcPr>
+          <w:p>
+            <w:r>
+              <w:t>ok</w:t>
+            </w:r>
+          </w:p>
+        </w:tc>
+        <w:tc>
+          <w:tcPr>
+            <w:tcW w:type="dxa" w:w="1728"/>
+          </w:tcPr>
+          <w:p>
+            <w:r/>
+          </w:p>
+        </w:tc>
+        <w:tc>
+          <w:tcPr>
+            <w:tcW w:type="dxa" w:w="1728"/>
+          </w:tcPr>
+          <w:p>
+            <w:r>
+              <w:t>Market Landscape</w:t>
+            </w:r>
+          </w:p>
+        </w:tc>
+      </w:tr>
+      <w:tr>
+        <w:tc>
+          <w:tcPr>
+            <w:tcW w:type="dxa" w:w="1728"/>
+          </w:tcPr>
+          <w:p>
+            <w:r>
+              <w:t>1</w:t>
+            </w:r>
+          </w:p>
+        </w:tc>
+        <w:tc>
+          <w:tcPr>
+            <w:tcW w:type="dxa" w:w="1728"/>
+          </w:tcPr>
+          <w:p>
+            <w:r>
+              <w:t>Paragraph</w:t>
+            </w:r>
+          </w:p>
+        </w:tc>
+        <w:tc>
+          <w:tcPr>
+            <w:tcW w:type="dxa" w:w="1728"/>
+          </w:tcPr>
+          <w:p>
+            <w:r>
+              <w:t>ok</w:t>
+            </w:r>
+          </w:p>
+        </w:tc>
+        <w:tc>
+          <w:tcPr>
+            <w:tcW w:type="dxa" w:w="1728"/>
+          </w:tcPr>
+          <w:p>
+            <w:r/>
+          </w:p>
+        </w:tc>
+        <w:tc>
+          <w:tcPr>
+            <w:tcW w:type="dxa" w:w="1728"/>
+          </w:tcPr>
+          <w:p>
+            <w:r>
+              <w:t>The market for food intolerance testing is rapidly growing, with an increasing awareness of the impa</w:t>
+            </w:r>
+          </w:p>
+        </w:tc>
+      </w:tr>
+      <w:tr>
+        <w:tc>
+          <w:tcPr>
+            <w:tcW w:type="dxa" w:w="1728"/>
+          </w:tcPr>
+          <w:p>
+            <w:r>
+              <w:t>2</w:t>
+            </w:r>
+          </w:p>
+        </w:tc>
+        <w:tc>
+          <w:tcPr>
+            <w:tcW w:type="dxa" w:w="1728"/>
+          </w:tcPr>
+          <w:p>
+            <w:r>
               <w:t>Table</w:t>
+            </w:r>
+          </w:p>
+        </w:tc>
+        <w:tc>
+          <w:tcPr>
+            <w:tcW w:type="dxa" w:w="1728"/>
+          </w:tcPr>
+          <w:p>
+            <w:r>
+              <w:t>ok</w:t>
+            </w:r>
+          </w:p>
+        </w:tc>
+        <w:tc>
+          <w:tcPr>
+            <w:tcW w:type="dxa" w:w="1728"/>
+          </w:tcPr>
+          <w:p>
+            <w:r/>
+          </w:p>
+        </w:tc>
+        <w:tc>
+          <w:tcPr>
+            <w:tcW w:type="dxa" w:w="1728"/>
+          </w:tcPr>
+          <w:p>
+            <w:r/>
+          </w:p>
+        </w:tc>
+      </w:tr>
+      <w:tr>
+        <w:tc>
+          <w:tcPr>
+            <w:tcW w:type="dxa" w:w="1728"/>
+          </w:tcPr>
+          <w:p>
+            <w:r>
+              <w:t>3</w:t>
+            </w:r>
+          </w:p>
+        </w:tc>
+        <w:tc>
+          <w:tcPr>
+            <w:tcW w:type="dxa" w:w="1728"/>
+          </w:tcPr>
+          <w:p>
+            <w:r>
+              <w:t>Bullets</w:t>
             </w:r>
           </w:p>
         </w:tc>
@@ -1937,7 +1989,7 @@
           </w:tcPr>
           <w:p>
             <w:r>
-              <w:t>Persona</w:t>
+              <w:t>Subhead</w:t>
             </w:r>
           </w:p>
         </w:tc>
@@ -1964,7 +2016,9 @@
             <w:tcW w:type="dxa" w:w="1728"/>
           </w:tcPr>
           <w:p>
-            <w:r/>
+            <w:r>
+              <w:t>Audience Personas</w:t>
+            </w:r>
           </w:p>
         </w:tc>
       </w:tr>
@@ -1985,7 +2039,7 @@
           </w:tcPr>
           <w:p>
             <w:r>
-              <w:t>Persona</w:t>
+              <w:t>Paragraph</w:t>
             </w:r>
           </w:p>
         </w:tc>
@@ -2012,7 +2066,9 @@
             <w:tcW w:type="dxa" w:w="1728"/>
           </w:tcPr>
           <w:p>
-            <w:r/>
+            <w:r>
+              <w:t>1. Health-Conscious Hannah: Motivations: Hannah is health-conscious and values living a balanced lif</w:t>
+            </w:r>
           </w:p>
         </w:tc>
       </w:tr>
@@ -2033,7 +2089,7 @@
           </w:tcPr>
           <w:p>
             <w:r>
-              <w:t>Persona</w:t>
+              <w:t>Paragraph</w:t>
             </w:r>
           </w:p>
         </w:tc>
@@ -2060,7 +2116,9 @@
             <w:tcW w:type="dxa" w:w="1728"/>
           </w:tcPr>
           <w:p>
-            <w:r/>
+            <w:r>
+              <w:t>2. Pet-Loving Peter: Motivations: Peter is a devoted pet owner who wants the best for his furry comp</w:t>
+            </w:r>
           </w:p>
         </w:tc>
       </w:tr>
@@ -2483,107 +2541,7 @@
           </w:tcPr>
           <w:p>
             <w:r>
-              <w:t>UCARI embodies the primary brand archetype of the Caregiver, with a mission to empower individuals a</w:t>
-            </w:r>
-          </w:p>
-        </w:tc>
-      </w:tr>
-      <w:tr>
-        <w:tc>
-          <w:tcPr>
-            <w:tcW w:type="dxa" w:w="1728"/>
-          </w:tcPr>
-          <w:p>
-            <w:r>
-              <w:t>1</w:t>
-            </w:r>
-          </w:p>
-        </w:tc>
-        <w:tc>
-          <w:tcPr>
-            <w:tcW w:type="dxa" w:w="1728"/>
-          </w:tcPr>
-          <w:p>
-            <w:r>
-              <w:t>Paragraph</w:t>
-            </w:r>
-          </w:p>
-        </w:tc>
-        <w:tc>
-          <w:tcPr>
-            <w:tcW w:type="dxa" w:w="1728"/>
-          </w:tcPr>
-          <w:p>
-            <w:r>
-              <w:t>ok</w:t>
-            </w:r>
-          </w:p>
-        </w:tc>
-        <w:tc>
-          <w:tcPr>
-            <w:tcW w:type="dxa" w:w="1728"/>
-          </w:tcPr>
-          <w:p>
-            <w:r/>
-          </w:p>
-        </w:tc>
-        <w:tc>
-          <w:tcPr>
-            <w:tcW w:type="dxa" w:w="1728"/>
-          </w:tcPr>
-          <w:p>
-            <w:r>
-              <w:t>In addition to the Caregiver archetype, UCARI also aligns with the Sage archetype, offering knowledg</w:t>
-            </w:r>
-          </w:p>
-        </w:tc>
-      </w:tr>
-      <w:tr>
-        <w:tc>
-          <w:tcPr>
-            <w:tcW w:type="dxa" w:w="1728"/>
-          </w:tcPr>
-          <w:p>
-            <w:r>
-              <w:t>2</w:t>
-            </w:r>
-          </w:p>
-        </w:tc>
-        <w:tc>
-          <w:tcPr>
-            <w:tcW w:type="dxa" w:w="1728"/>
-          </w:tcPr>
-          <w:p>
-            <w:r>
-              <w:t>Callout</w:t>
-            </w:r>
-          </w:p>
-        </w:tc>
-        <w:tc>
-          <w:tcPr>
-            <w:tcW w:type="dxa" w:w="1728"/>
-          </w:tcPr>
-          <w:p>
-            <w:r>
-              <w:t>ok</w:t>
-            </w:r>
-          </w:p>
-        </w:tc>
-        <w:tc>
-          <w:tcPr>
-            <w:tcW w:type="dxa" w:w="1728"/>
-          </w:tcPr>
-          <w:p>
-            <w:r/>
-          </w:p>
-        </w:tc>
-        <w:tc>
-          <w:tcPr>
-            <w:tcW w:type="dxa" w:w="1728"/>
-          </w:tcPr>
-          <w:p>
-            <w:r>
-              <w:t>UCARI's commitment to empowering individuals and pets to live their best lives shines through in the</w:t>
+              <w:t>[AI generation failed: name 'call_openai' is not defined]</w:t>
             </w:r>
           </w:p>
         </w:tc>
@@ -2724,202 +2682,8 @@
           </w:tcPr>
           <w:p>
             <w:r>
-              <w:t>UCARI's brand essence revolves around the concept of caring for oneself and one's pets, with a focus</w:t>
+              <w:t>[AI generation failed: name 'call_openai' is not defined]</w:t>
             </w:r>
-          </w:p>
-        </w:tc>
-      </w:tr>
-      <w:tr>
-        <w:tc>
-          <w:tcPr>
-            <w:tcW w:type="dxa" w:w="1728"/>
-          </w:tcPr>
-          <w:p>
-            <w:r>
-              <w:t>1</w:t>
-            </w:r>
-          </w:p>
-        </w:tc>
-        <w:tc>
-          <w:tcPr>
-            <w:tcW w:type="dxa" w:w="1728"/>
-          </w:tcPr>
-          <w:p>
-            <w:r>
-              <w:t>Paragraph</w:t>
-            </w:r>
-          </w:p>
-        </w:tc>
-        <w:tc>
-          <w:tcPr>
-            <w:tcW w:type="dxa" w:w="1728"/>
-          </w:tcPr>
-          <w:p>
-            <w:r>
-              <w:t>ok</w:t>
-            </w:r>
-          </w:p>
-        </w:tc>
-        <w:tc>
-          <w:tcPr>
-            <w:tcW w:type="dxa" w:w="1728"/>
-          </w:tcPr>
-          <w:p>
-            <w:r/>
-          </w:p>
-        </w:tc>
-        <w:tc>
-          <w:tcPr>
-            <w:tcW w:type="dxa" w:w="1728"/>
-          </w:tcPr>
-          <w:p>
-            <w:r>
-              <w:t>The brand personality of UCARI is compassionate, knowledgeable, and empowering. The tone of voice is</w:t>
-            </w:r>
-          </w:p>
-        </w:tc>
-      </w:tr>
-      <w:tr>
-        <w:tc>
-          <w:tcPr>
-            <w:tcW w:type="dxa" w:w="1728"/>
-          </w:tcPr>
-          <w:p>
-            <w:r>
-              <w:t>2</w:t>
-            </w:r>
-          </w:p>
-        </w:tc>
-        <w:tc>
-          <w:tcPr>
-            <w:tcW w:type="dxa" w:w="1728"/>
-          </w:tcPr>
-          <w:p>
-            <w:r>
-              <w:t>Do's and Don'ts</w:t>
-            </w:r>
-          </w:p>
-        </w:tc>
-        <w:tc>
-          <w:tcPr>
-            <w:tcW w:type="dxa" w:w="1728"/>
-          </w:tcPr>
-          <w:p>
-            <w:r>
-              <w:t>ok</w:t>
-            </w:r>
-          </w:p>
-        </w:tc>
-        <w:tc>
-          <w:tcPr>
-            <w:tcW w:type="dxa" w:w="1728"/>
-          </w:tcPr>
-          <w:p>
-            <w:r/>
-          </w:p>
-        </w:tc>
-        <w:tc>
-          <w:tcPr>
-            <w:tcW w:type="dxa" w:w="1728"/>
-          </w:tcPr>
-          <w:p>
-            <w:r/>
-          </w:p>
-        </w:tc>
-      </w:tr>
-      <w:tr>
-        <w:tc>
-          <w:tcPr>
-            <w:tcW w:type="dxa" w:w="1728"/>
-          </w:tcPr>
-          <w:p>
-            <w:r>
-              <w:t>3</w:t>
-            </w:r>
-          </w:p>
-        </w:tc>
-        <w:tc>
-          <w:tcPr>
-            <w:tcW w:type="dxa" w:w="1728"/>
-          </w:tcPr>
-          <w:p>
-            <w:r>
-              <w:t>Taglines</w:t>
-            </w:r>
-          </w:p>
-        </w:tc>
-        <w:tc>
-          <w:tcPr>
-            <w:tcW w:type="dxa" w:w="1728"/>
-          </w:tcPr>
-          <w:p>
-            <w:r>
-              <w:t>ok</w:t>
-            </w:r>
-          </w:p>
-        </w:tc>
-        <w:tc>
-          <w:tcPr>
-            <w:tcW w:type="dxa" w:w="1728"/>
-          </w:tcPr>
-          <w:p>
-            <w:r/>
-          </w:p>
-        </w:tc>
-        <w:tc>
-          <w:tcPr>
-            <w:tcW w:type="dxa" w:w="1728"/>
-          </w:tcPr>
-          <w:p>
-            <w:r/>
-          </w:p>
-        </w:tc>
-      </w:tr>
-      <w:tr>
-        <w:tc>
-          <w:tcPr>
-            <w:tcW w:type="dxa" w:w="1728"/>
-          </w:tcPr>
-          <w:p>
-            <w:r>
-              <w:t>4</w:t>
-            </w:r>
-          </w:p>
-        </w:tc>
-        <w:tc>
-          <w:tcPr>
-            <w:tcW w:type="dxa" w:w="1728"/>
-          </w:tcPr>
-          <w:p>
-            <w:r>
-              <w:t>Factual Foundations</w:t>
-            </w:r>
-          </w:p>
-        </w:tc>
-        <w:tc>
-          <w:tcPr>
-            <w:tcW w:type="dxa" w:w="1728"/>
-          </w:tcPr>
-          <w:p>
-            <w:r>
-              <w:t>ok</w:t>
-            </w:r>
-          </w:p>
-        </w:tc>
-        <w:tc>
-          <w:tcPr>
-            <w:tcW w:type="dxa" w:w="1728"/>
-          </w:tcPr>
-          <w:p>
-            <w:r/>
-          </w:p>
-        </w:tc>
-        <w:tc>
-          <w:tcPr>
-            <w:tcW w:type="dxa" w:w="1728"/>
-          </w:tcPr>
-          <w:p>
-            <w:r/>
           </w:p>
         </w:tc>
       </w:tr>
@@ -3059,255 +2823,7 @@
           </w:tcPr>
           <w:p>
             <w:r>
-              <w:t>To maximize UCARI's online visibility and attract organic traffic, keyword research is essential. By</w:t>
-            </w:r>
-          </w:p>
-        </w:tc>
-      </w:tr>
-      <w:tr>
-        <w:tc>
-          <w:tcPr>
-            <w:tcW w:type="dxa" w:w="1728"/>
-          </w:tcPr>
-          <w:p>
-            <w:r>
-              <w:t>1</w:t>
-            </w:r>
-          </w:p>
-        </w:tc>
-        <w:tc>
-          <w:tcPr>
-            <w:tcW w:type="dxa" w:w="1728"/>
-          </w:tcPr>
-          <w:p>
-            <w:r>
-              <w:t>Paragraph</w:t>
-            </w:r>
-          </w:p>
-        </w:tc>
-        <w:tc>
-          <w:tcPr>
-            <w:tcW w:type="dxa" w:w="1728"/>
-          </w:tcPr>
-          <w:p>
-            <w:r>
-              <w:t>ok</w:t>
-            </w:r>
-          </w:p>
-        </w:tc>
-        <w:tc>
-          <w:tcPr>
-            <w:tcW w:type="dxa" w:w="1728"/>
-          </w:tcPr>
-          <w:p>
-            <w:r/>
-          </w:p>
-        </w:tc>
-        <w:tc>
-          <w:tcPr>
-            <w:tcW w:type="dxa" w:w="1728"/>
-          </w:tcPr>
-          <w:p>
-            <w:r>
-              <w:t>Creating a robust blog strategy can further enhance UCARI's online presence. Blog topic hubs focusin</w:t>
-            </w:r>
-          </w:p>
-        </w:tc>
-      </w:tr>
-      <w:tr>
-        <w:tc>
-          <w:tcPr>
-            <w:tcW w:type="dxa" w:w="1728"/>
-          </w:tcPr>
-          <w:p>
-            <w:r>
-              <w:t>2</w:t>
-            </w:r>
-          </w:p>
-        </w:tc>
-        <w:tc>
-          <w:tcPr>
-            <w:tcW w:type="dxa" w:w="1728"/>
-          </w:tcPr>
-          <w:p>
-            <w:r>
-              <w:t>Bullets</w:t>
-            </w:r>
-          </w:p>
-        </w:tc>
-        <w:tc>
-          <w:tcPr>
-            <w:tcW w:type="dxa" w:w="1728"/>
-          </w:tcPr>
-          <w:p>
-            <w:r>
-              <w:t>ok</w:t>
-            </w:r>
-          </w:p>
-        </w:tc>
-        <w:tc>
-          <w:tcPr>
-            <w:tcW w:type="dxa" w:w="1728"/>
-          </w:tcPr>
-          <w:p>
-            <w:r/>
-          </w:p>
-        </w:tc>
-        <w:tc>
-          <w:tcPr>
-            <w:tcW w:type="dxa" w:w="1728"/>
-          </w:tcPr>
-          <w:p>
-            <w:r/>
-          </w:p>
-        </w:tc>
-      </w:tr>
-      <w:tr>
-        <w:tc>
-          <w:tcPr>
-            <w:tcW w:type="dxa" w:w="1728"/>
-          </w:tcPr>
-          <w:p>
-            <w:r>
-              <w:t>3</w:t>
-            </w:r>
-          </w:p>
-        </w:tc>
-        <w:tc>
-          <w:tcPr>
-            <w:tcW w:type="dxa" w:w="1728"/>
-          </w:tcPr>
-          <w:p>
-            <w:r>
-              <w:t>Paragraph</w:t>
-            </w:r>
-          </w:p>
-        </w:tc>
-        <w:tc>
-          <w:tcPr>
-            <w:tcW w:type="dxa" w:w="1728"/>
-          </w:tcPr>
-          <w:p>
-            <w:r>
-              <w:t>ok</w:t>
-            </w:r>
-          </w:p>
-        </w:tc>
-        <w:tc>
-          <w:tcPr>
-            <w:tcW w:type="dxa" w:w="1728"/>
-          </w:tcPr>
-          <w:p>
-            <w:r/>
-          </w:p>
-        </w:tc>
-        <w:tc>
-          <w:tcPr>
-            <w:tcW w:type="dxa" w:w="1728"/>
-          </w:tcPr>
-          <w:p>
-            <w:r>
-              <w:t>Structuring the blog with a mix of informative articles, case studies, and how-to guides can cater t</w:t>
-            </w:r>
-          </w:p>
-        </w:tc>
-      </w:tr>
-      <w:tr>
-        <w:tc>
-          <w:tcPr>
-            <w:tcW w:type="dxa" w:w="1728"/>
-          </w:tcPr>
-          <w:p>
-            <w:r>
-              <w:t>4</w:t>
-            </w:r>
-          </w:p>
-        </w:tc>
-        <w:tc>
-          <w:tcPr>
-            <w:tcW w:type="dxa" w:w="1728"/>
-          </w:tcPr>
-          <w:p>
-            <w:r>
-              <w:t>Paragraph</w:t>
-            </w:r>
-          </w:p>
-        </w:tc>
-        <w:tc>
-          <w:tcPr>
-            <w:tcW w:type="dxa" w:w="1728"/>
-          </w:tcPr>
-          <w:p>
-            <w:r>
-              <w:t>ok</w:t>
-            </w:r>
-          </w:p>
-        </w:tc>
-        <w:tc>
-          <w:tcPr>
-            <w:tcW w:type="dxa" w:w="1728"/>
-          </w:tcPr>
-          <w:p>
-            <w:r/>
-          </w:p>
-        </w:tc>
-        <w:tc>
-          <w:tcPr>
-            <w:tcW w:type="dxa" w:w="1728"/>
-          </w:tcPr>
-          <w:p>
-            <w:r>
-              <w:t>In addition to keyword optimization and blog strategy, UCARI can leverage user-generated content and</w:t>
-            </w:r>
-          </w:p>
-        </w:tc>
-      </w:tr>
-      <w:tr>
-        <w:tc>
-          <w:tcPr>
-            <w:tcW w:type="dxa" w:w="1728"/>
-          </w:tcPr>
-          <w:p>
-            <w:r>
-              <w:t>5</w:t>
-            </w:r>
-          </w:p>
-        </w:tc>
-        <w:tc>
-          <w:tcPr>
-            <w:tcW w:type="dxa" w:w="1728"/>
-          </w:tcPr>
-          <w:p>
-            <w:r>
-              <w:t>Paragraph</w:t>
-            </w:r>
-          </w:p>
-        </w:tc>
-        <w:tc>
-          <w:tcPr>
-            <w:tcW w:type="dxa" w:w="1728"/>
-          </w:tcPr>
-          <w:p>
-            <w:r>
-              <w:t>ok</w:t>
-            </w:r>
-          </w:p>
-        </w:tc>
-        <w:tc>
-          <w:tcPr>
-            <w:tcW w:type="dxa" w:w="1728"/>
-          </w:tcPr>
-          <w:p>
-            <w:r/>
-          </w:p>
-        </w:tc>
-        <w:tc>
-          <w:tcPr>
-            <w:tcW w:type="dxa" w:w="1728"/>
-          </w:tcPr>
-          <w:p>
-            <w:r>
-              <w:t>By implementing these strategies, UCARI can not only increase its online visibility but also establi</w:t>
+              <w:t>[AI generation failed: name 'call_openai' is not defined]</w:t>
             </w:r>
           </w:p>
         </w:tc>
@@ -3448,257 +2964,7 @@
           </w:tcPr>
           <w:p>
             <w:r>
-              <w:t>To create an effective social strategy for UCARI, it's essential to focus on engaging content that r</w:t>
-            </w:r>
-          </w:p>
-        </w:tc>
-      </w:tr>
-      <w:tr>
-        <w:tc>
-          <w:tcPr>
-            <w:tcW w:type="dxa" w:w="1728"/>
-          </w:tcPr>
-          <w:p>
-            <w:r>
-              <w:t>1</w:t>
-            </w:r>
-          </w:p>
-        </w:tc>
-        <w:tc>
-          <w:tcPr>
-            <w:tcW w:type="dxa" w:w="1728"/>
-          </w:tcPr>
-          <w:p>
-            <w:r>
-              <w:t>Paragraph</w:t>
-            </w:r>
-          </w:p>
-        </w:tc>
-        <w:tc>
-          <w:tcPr>
-            <w:tcW w:type="dxa" w:w="1728"/>
-          </w:tcPr>
-          <w:p>
-            <w:r>
-              <w:t>ok</w:t>
-            </w:r>
-          </w:p>
-        </w:tc>
-        <w:tc>
-          <w:tcPr>
-            <w:tcW w:type="dxa" w:w="1728"/>
-          </w:tcPr>
-          <w:p>
-            <w:r/>
-          </w:p>
-        </w:tc>
-        <w:tc>
-          <w:tcPr>
-            <w:tcW w:type="dxa" w:w="1728"/>
-          </w:tcPr>
-          <w:p>
-            <w:r>
-              <w:t>In terms of creative emphases, UCARI can leverage user-generated content by encouraging customers to</w:t>
-            </w:r>
-          </w:p>
-        </w:tc>
-      </w:tr>
-      <w:tr>
-        <w:tc>
-          <w:tcPr>
-            <w:tcW w:type="dxa" w:w="1728"/>
-          </w:tcPr>
-          <w:p>
-            <w:r>
-              <w:t>2</w:t>
-            </w:r>
-          </w:p>
-        </w:tc>
-        <w:tc>
-          <w:tcPr>
-            <w:tcW w:type="dxa" w:w="1728"/>
-          </w:tcPr>
-          <w:p>
-            <w:r>
-              <w:t>Paragraph</w:t>
-            </w:r>
-          </w:p>
-        </w:tc>
-        <w:tc>
-          <w:tcPr>
-            <w:tcW w:type="dxa" w:w="1728"/>
-          </w:tcPr>
-          <w:p>
-            <w:r>
-              <w:t>ok</w:t>
-            </w:r>
-          </w:p>
-        </w:tc>
-        <w:tc>
-          <w:tcPr>
-            <w:tcW w:type="dxa" w:w="1728"/>
-          </w:tcPr>
-          <w:p>
-            <w:r/>
-          </w:p>
-        </w:tc>
-        <w:tc>
-          <w:tcPr>
-            <w:tcW w:type="dxa" w:w="1728"/>
-          </w:tcPr>
-          <w:p>
-            <w:r>
-              <w:t>When it comes to post types, UCARI should consider a mix of educational content, customer testimonia</w:t>
-            </w:r>
-          </w:p>
-        </w:tc>
-      </w:tr>
-      <w:tr>
-        <w:tc>
-          <w:tcPr>
-            <w:tcW w:type="dxa" w:w="1728"/>
-          </w:tcPr>
-          <w:p>
-            <w:r>
-              <w:t>3</w:t>
-            </w:r>
-          </w:p>
-        </w:tc>
-        <w:tc>
-          <w:tcPr>
-            <w:tcW w:type="dxa" w:w="1728"/>
-          </w:tcPr>
-          <w:p>
-            <w:r>
-              <w:t>Paragraph</w:t>
-            </w:r>
-          </w:p>
-        </w:tc>
-        <w:tc>
-          <w:tcPr>
-            <w:tcW w:type="dxa" w:w="1728"/>
-          </w:tcPr>
-          <w:p>
-            <w:r>
-              <w:t>ok</w:t>
-            </w:r>
-          </w:p>
-        </w:tc>
-        <w:tc>
-          <w:tcPr>
-            <w:tcW w:type="dxa" w:w="1728"/>
-          </w:tcPr>
-          <w:p>
-            <w:r/>
-          </w:p>
-        </w:tc>
-        <w:tc>
-          <w:tcPr>
-            <w:tcW w:type="dxa" w:w="1728"/>
-          </w:tcPr>
-          <w:p>
-            <w:r>
-              <w:t>For production, a checklist can be created to ensure consistency and efficiency in social content cr</w:t>
-            </w:r>
-          </w:p>
-        </w:tc>
-      </w:tr>
-      <w:tr>
-        <w:tc>
-          <w:tcPr>
-            <w:tcW w:type="dxa" w:w="1728"/>
-          </w:tcPr>
-          <w:p>
-            <w:r>
-              <w:t>4</w:t>
-            </w:r>
-          </w:p>
-        </w:tc>
-        <w:tc>
-          <w:tcPr>
-            <w:tcW w:type="dxa" w:w="1728"/>
-          </w:tcPr>
-          <w:p>
-            <w:r>
-              <w:t>Paragraph</w:t>
-            </w:r>
-          </w:p>
-        </w:tc>
-        <w:tc>
-          <w:tcPr>
-            <w:tcW w:type="dxa" w:w="1728"/>
-          </w:tcPr>
-          <w:p>
-            <w:r>
-              <w:t>ok</w:t>
-            </w:r>
-          </w:p>
-        </w:tc>
-        <w:tc>
-          <w:tcPr>
-            <w:tcW w:type="dxa" w:w="1728"/>
-          </w:tcPr>
-          <w:p>
-            <w:r/>
-          </w:p>
-        </w:tc>
-        <w:tc>
-          <w:tcPr>
-            <w:tcW w:type="dxa" w:w="1728"/>
-          </w:tcPr>
-          <w:p>
-            <w:r>
-              <w:t>In terms of campaigns, UCARI can launch themed campaigns around specific intolerances or wellness ch</w:t>
-            </w:r>
-          </w:p>
-        </w:tc>
-      </w:tr>
-      <w:tr>
-        <w:tc>
-          <w:tcPr>
-            <w:tcW w:type="dxa" w:w="1728"/>
-          </w:tcPr>
-          <w:p>
-            <w:r>
-              <w:t>5</w:t>
-            </w:r>
-          </w:p>
-        </w:tc>
-        <w:tc>
-          <w:tcPr>
-            <w:tcW w:type="dxa" w:w="1728"/>
-          </w:tcPr>
-          <w:p>
-            <w:r>
-              <w:t>Paragraph</w:t>
-            </w:r>
-          </w:p>
-        </w:tc>
-        <w:tc>
-          <w:tcPr>
-            <w:tcW w:type="dxa" w:w="1728"/>
-          </w:tcPr>
-          <w:p>
-            <w:r>
-              <w:t>ok</w:t>
-            </w:r>
-          </w:p>
-        </w:tc>
-        <w:tc>
-          <w:tcPr>
-            <w:tcW w:type="dxa" w:w="1728"/>
-          </w:tcPr>
-          <w:p>
-            <w:r/>
-          </w:p>
-        </w:tc>
-        <w:tc>
-          <w:tcPr>
-            <w:tcW w:type="dxa" w:w="1728"/>
-          </w:tcPr>
-          <w:p>
-            <w:r>
-              <w:t>Overall, by focusing on engaging content, leveraging user-generated content, varying post types, fol</w:t>
+              <w:t>[AI generation failed: name 'call_openai' is not defined]</w:t>
             </w:r>
           </w:p>
         </w:tc>
@@ -3839,105 +3105,7 @@
           </w:tcPr>
           <w:p>
             <w:r>
-              <w:t>UCARI's engagement framework focuses on creating personalized experiences for customers seeking to i</w:t>
-            </w:r>
-          </w:p>
-        </w:tc>
-      </w:tr>
-      <w:tr>
-        <w:tc>
-          <w:tcPr>
-            <w:tcW w:type="dxa" w:w="1728"/>
-          </w:tcPr>
-          <w:p>
-            <w:r>
-              <w:t>1</w:t>
-            </w:r>
-          </w:p>
-        </w:tc>
-        <w:tc>
-          <w:tcPr>
-            <w:tcW w:type="dxa" w:w="1728"/>
-          </w:tcPr>
-          <w:p>
-            <w:r>
-              <w:t>Bullets</w:t>
-            </w:r>
-          </w:p>
-        </w:tc>
-        <w:tc>
-          <w:tcPr>
-            <w:tcW w:type="dxa" w:w="1728"/>
-          </w:tcPr>
-          <w:p>
-            <w:r>
-              <w:t>ok</w:t>
-            </w:r>
-          </w:p>
-        </w:tc>
-        <w:tc>
-          <w:tcPr>
-            <w:tcW w:type="dxa" w:w="1728"/>
-          </w:tcPr>
-          <w:p>
-            <w:r/>
-          </w:p>
-        </w:tc>
-        <w:tc>
-          <w:tcPr>
-            <w:tcW w:type="dxa" w:w="1728"/>
-          </w:tcPr>
-          <w:p>
-            <w:r/>
-          </w:p>
-        </w:tc>
-      </w:tr>
-      <w:tr>
-        <w:tc>
-          <w:tcPr>
-            <w:tcW w:type="dxa" w:w="1728"/>
-          </w:tcPr>
-          <w:p>
-            <w:r>
-              <w:t>2</w:t>
-            </w:r>
-          </w:p>
-        </w:tc>
-        <w:tc>
-          <w:tcPr>
-            <w:tcW w:type="dxa" w:w="1728"/>
-          </w:tcPr>
-          <w:p>
-            <w:r>
-              <w:t>Paragraph</w:t>
-            </w:r>
-          </w:p>
-        </w:tc>
-        <w:tc>
-          <w:tcPr>
-            <w:tcW w:type="dxa" w:w="1728"/>
-          </w:tcPr>
-          <w:p>
-            <w:r>
-              <w:t>ok</w:t>
-            </w:r>
-          </w:p>
-        </w:tc>
-        <w:tc>
-          <w:tcPr>
-            <w:tcW w:type="dxa" w:w="1728"/>
-          </w:tcPr>
-          <w:p>
-            <w:r/>
-          </w:p>
-        </w:tc>
-        <w:tc>
-          <w:tcPr>
-            <w:tcW w:type="dxa" w:w="1728"/>
-          </w:tcPr>
-          <w:p>
-            <w:r>
-              <w:t>To enhance engagement and customer loyalty, UCARI can consider implementing a rewards program that i</w:t>
+              <w:t>[AI generation failed: name 'call_openai' is not defined]</w:t>
             </w:r>
           </w:p>
         </w:tc>
@@ -4078,157 +3246,7 @@
           </w:tcPr>
           <w:p>
             <w:r>
-              <w:t>When it comes to positioning UCARI in the market, it's crucial to highlight the unique selling point</w:t>
-            </w:r>
-          </w:p>
-        </w:tc>
-      </w:tr>
-      <w:tr>
-        <w:tc>
-          <w:tcPr>
-            <w:tcW w:type="dxa" w:w="1728"/>
-          </w:tcPr>
-          <w:p>
-            <w:r>
-              <w:t>1</w:t>
-            </w:r>
-          </w:p>
-        </w:tc>
-        <w:tc>
-          <w:tcPr>
-            <w:tcW w:type="dxa" w:w="1728"/>
-          </w:tcPr>
-          <w:p>
-            <w:r>
-              <w:t>Paragraph</w:t>
-            </w:r>
-          </w:p>
-        </w:tc>
-        <w:tc>
-          <w:tcPr>
-            <w:tcW w:type="dxa" w:w="1728"/>
-          </w:tcPr>
-          <w:p>
-            <w:r>
-              <w:t>ok</w:t>
-            </w:r>
-          </w:p>
-        </w:tc>
-        <w:tc>
-          <w:tcPr>
-            <w:tcW w:type="dxa" w:w="1728"/>
-          </w:tcPr>
-          <w:p>
-            <w:r/>
-          </w:p>
-        </w:tc>
-        <w:tc>
-          <w:tcPr>
-            <w:tcW w:type="dxa" w:w="1728"/>
-          </w:tcPr>
-          <w:p>
-            <w:r>
-              <w:t>To stand out in a competitive landscape, UCARI can leverage its focus on environmental and nutrition</w:t>
-            </w:r>
-          </w:p>
-        </w:tc>
-      </w:tr>
-      <w:tr>
-        <w:tc>
-          <w:tcPr>
-            <w:tcW w:type="dxa" w:w="1728"/>
-          </w:tcPr>
-          <w:p>
-            <w:r>
-              <w:t>2</w:t>
-            </w:r>
-          </w:p>
-        </w:tc>
-        <w:tc>
-          <w:tcPr>
-            <w:tcW w:type="dxa" w:w="1728"/>
-          </w:tcPr>
-          <w:p>
-            <w:r>
-              <w:t>Paragraph</w:t>
-            </w:r>
-          </w:p>
-        </w:tc>
-        <w:tc>
-          <w:tcPr>
-            <w:tcW w:type="dxa" w:w="1728"/>
-          </w:tcPr>
-          <w:p>
-            <w:r>
-              <w:t>ok</w:t>
-            </w:r>
-          </w:p>
-        </w:tc>
-        <w:tc>
-          <w:tcPr>
-            <w:tcW w:type="dxa" w:w="1728"/>
-          </w:tcPr>
-          <w:p>
-            <w:r/>
-          </w:p>
-        </w:tc>
-        <w:tc>
-          <w:tcPr>
-            <w:tcW w:type="dxa" w:w="1728"/>
-          </w:tcPr>
-          <w:p>
-            <w:r>
-              <w:t>In targeting specific market segments, UCARI can tailor its messaging to address the unique needs an</w:t>
-            </w:r>
-          </w:p>
-        </w:tc>
-      </w:tr>
-      <w:tr>
-        <w:tc>
-          <w:tcPr>
-            <w:tcW w:type="dxa" w:w="1728"/>
-          </w:tcPr>
-          <w:p>
-            <w:r>
-              <w:t>3</w:t>
-            </w:r>
-          </w:p>
-        </w:tc>
-        <w:tc>
-          <w:tcPr>
-            <w:tcW w:type="dxa" w:w="1728"/>
-          </w:tcPr>
-          <w:p>
-            <w:r>
-              <w:t>Paragraph</w:t>
-            </w:r>
-          </w:p>
-        </w:tc>
-        <w:tc>
-          <w:tcPr>
-            <w:tcW w:type="dxa" w:w="1728"/>
-          </w:tcPr>
-          <w:p>
-            <w:r>
-              <w:t>ok</w:t>
-            </w:r>
-          </w:p>
-        </w:tc>
-        <w:tc>
-          <w:tcPr>
-            <w:tcW w:type="dxa" w:w="1728"/>
-          </w:tcPr>
-          <w:p>
-            <w:r/>
-          </w:p>
-        </w:tc>
-        <w:tc>
-          <w:tcPr>
-            <w:tcW w:type="dxa" w:w="1728"/>
-          </w:tcPr>
-          <w:p>
-            <w:r>
-              <w:t>When analyzing competitors in the food intolerance testing space, UCARI can identify areas of differ</w:t>
+              <w:t>[AI generation failed: name 'call_openai' is not defined]</w:t>
             </w:r>
           </w:p>
         </w:tc>

</xml_diff>